<commit_message>
Issues for mock test is going on
Issues for mock test is going on
</commit_message>
<xml_diff>
--- a/Offline/BusinessManagement/Information/CollegeDoors/MockTest/MockTestURL-Issues/Issues.docx
+++ b/Offline/BusinessManagement/Information/CollegeDoors/MockTest/MockTestURL-Issues/Issues.docx
@@ -610,6 +610,159 @@
       </w:r>
     </w:p>
     <w:p/>
+    <w:p/>
+    <w:p/>
+    <w:p>
+      <w:r>
+        <w:lastRenderedPageBreak/>
+        <w:t>7.  Anodiam Logo is oscillating in Login Page.</w:t>
+      </w:r>
+    </w:p>
+    <w:p>
+      <w:r>
+        <w:drawing>
+          <wp:inline distT="0" distB="0" distL="0" distR="0" wp14:anchorId="15A83492" wp14:editId="481DA7E3">
+            <wp:extent cx="3931505" cy="1958340"/>
+            <wp:effectExtent l="0" t="0" r="0" b="3810"/>
+            <wp:docPr id="892351488" name="Picture 1"/>
+            <wp:cNvGraphicFramePr>
+              <a:graphicFrameLocks xmlns:a="http://schemas.openxmlformats.org/drawingml/2006/main" noChangeAspect="1"/>
+            </wp:cNvGraphicFramePr>
+            <a:graphic xmlns:a="http://schemas.openxmlformats.org/drawingml/2006/main">
+              <a:graphicData uri="http://schemas.openxmlformats.org/drawingml/2006/picture">
+                <pic:pic xmlns:pic="http://schemas.openxmlformats.org/drawingml/2006/picture">
+                  <pic:nvPicPr>
+                    <pic:cNvPr id="892351488" name=""/>
+                    <pic:cNvPicPr/>
+                  </pic:nvPicPr>
+                  <pic:blipFill>
+                    <a:blip r:embed="rId9"/>
+                    <a:stretch>
+                      <a:fillRect/>
+                    </a:stretch>
+                  </pic:blipFill>
+                  <pic:spPr>
+                    <a:xfrm>
+                      <a:off x="0" y="0"/>
+                      <a:ext cx="3953473" cy="1969283"/>
+                    </a:xfrm>
+                    <a:prstGeom prst="rect">
+                      <a:avLst/>
+                    </a:prstGeom>
+                  </pic:spPr>
+                </pic:pic>
+              </a:graphicData>
+            </a:graphic>
+          </wp:inline>
+        </w:drawing>
+      </w:r>
+    </w:p>
+    <w:p/>
+    <w:p>
+      <w:r>
+        <w:t>8. Anodiam Logo is overlapping with User Id text box</w:t>
+      </w:r>
+    </w:p>
+    <w:p>
+      <w:r>
+        <w:rPr>
+          <w:noProof/>
+        </w:rPr>
+        <w:drawing>
+          <wp:inline distT="0" distB="0" distL="0" distR="0" wp14:anchorId="2B7AEB28" wp14:editId="61E0B437">
+            <wp:extent cx="3756660" cy="2004060"/>
+            <wp:effectExtent l="0" t="0" r="0" b="0"/>
+            <wp:docPr id="1574157729" name="Picture 2"/>
+            <wp:cNvGraphicFramePr>
+              <a:graphicFrameLocks xmlns:a="http://schemas.openxmlformats.org/drawingml/2006/main" noChangeAspect="1"/>
+            </wp:cNvGraphicFramePr>
+            <a:graphic xmlns:a="http://schemas.openxmlformats.org/drawingml/2006/main">
+              <a:graphicData uri="http://schemas.openxmlformats.org/drawingml/2006/picture">
+                <pic:pic xmlns:pic="http://schemas.openxmlformats.org/drawingml/2006/picture">
+                  <pic:nvPicPr>
+                    <pic:cNvPr id="0" name="Picture 6"/>
+                    <pic:cNvPicPr>
+                      <a:picLocks noChangeAspect="1" noChangeArrowheads="1"/>
+                    </pic:cNvPicPr>
+                  </pic:nvPicPr>
+                  <pic:blipFill>
+                    <a:blip r:embed="rId10">
+                      <a:extLst>
+                        <a:ext uri="{28A0092B-C50C-407E-A947-70E740481C1C}">
+                          <a14:useLocalDpi xmlns:a14="http://schemas.microsoft.com/office/drawing/2010/main" val="0"/>
+                        </a:ext>
+                      </a:extLst>
+                    </a:blip>
+                    <a:srcRect/>
+                    <a:stretch>
+                      <a:fillRect/>
+                    </a:stretch>
+                  </pic:blipFill>
+                  <pic:spPr bwMode="auto">
+                    <a:xfrm>
+                      <a:off x="0" y="0"/>
+                      <a:ext cx="3756660" cy="2004060"/>
+                    </a:xfrm>
+                    <a:prstGeom prst="rect">
+                      <a:avLst/>
+                    </a:prstGeom>
+                    <a:noFill/>
+                    <a:ln>
+                      <a:noFill/>
+                    </a:ln>
+                  </pic:spPr>
+                </pic:pic>
+              </a:graphicData>
+            </a:graphic>
+          </wp:inline>
+        </w:drawing>
+      </w:r>
+    </w:p>
+    <w:p/>
+    <w:p>
+      <w:r>
+        <w:t>9. There is no option for Forget Password &amp; Reset Password</w:t>
+      </w:r>
+    </w:p>
+    <w:p>
+      <w:r>
+        <w:drawing>
+          <wp:inline distT="0" distB="0" distL="0" distR="0" wp14:anchorId="0D6F1ABE" wp14:editId="715E626A">
+            <wp:extent cx="4175760" cy="2512118"/>
+            <wp:effectExtent l="0" t="0" r="0" b="2540"/>
+            <wp:docPr id="542651054" name="Picture 1"/>
+            <wp:cNvGraphicFramePr>
+              <a:graphicFrameLocks xmlns:a="http://schemas.openxmlformats.org/drawingml/2006/main" noChangeAspect="1"/>
+            </wp:cNvGraphicFramePr>
+            <a:graphic xmlns:a="http://schemas.openxmlformats.org/drawingml/2006/main">
+              <a:graphicData uri="http://schemas.openxmlformats.org/drawingml/2006/picture">
+                <pic:pic xmlns:pic="http://schemas.openxmlformats.org/drawingml/2006/picture">
+                  <pic:nvPicPr>
+                    <pic:cNvPr id="542651054" name=""/>
+                    <pic:cNvPicPr/>
+                  </pic:nvPicPr>
+                  <pic:blipFill>
+                    <a:blip r:embed="rId11"/>
+                    <a:stretch>
+                      <a:fillRect/>
+                    </a:stretch>
+                  </pic:blipFill>
+                  <pic:spPr>
+                    <a:xfrm>
+                      <a:off x="0" y="0"/>
+                      <a:ext cx="4190757" cy="2521140"/>
+                    </a:xfrm>
+                    <a:prstGeom prst="rect">
+                      <a:avLst/>
+                    </a:prstGeom>
+                  </pic:spPr>
+                </pic:pic>
+              </a:graphicData>
+            </a:graphic>
+          </wp:inline>
+        </w:drawing>
+      </w:r>
+    </w:p>
     <w:p/>
     <w:sectPr>
       <w:pgSz w:w="11906" w:h="16838"/>

</xml_diff>

<commit_message>
Mock Test issues is in progress
Mock Test issues is in progress
</commit_message>
<xml_diff>
--- a/Offline/BusinessManagement/Information/CollegeDoors/MockTest/MockTestURL-Issues/Issues.docx
+++ b/Offline/BusinessManagement/Information/CollegeDoors/MockTest/MockTestURL-Issues/Issues.docx
@@ -147,10 +147,10 @@
           <w:noProof/>
         </w:rPr>
         <w:drawing>
-          <wp:inline distT="0" distB="0" distL="0" distR="0" wp14:anchorId="2674C0DC" wp14:editId="25020B4A">
-            <wp:extent cx="2186940" cy="3436620"/>
-            <wp:effectExtent l="95250" t="57150" r="99060" b="68580"/>
-            <wp:docPr id="902407718" name="Picture 4"/>
+          <wp:inline distT="0" distB="0" distL="0" distR="0" wp14:anchorId="73514687" wp14:editId="66F7F0FD">
+            <wp:extent cx="4751152" cy="3512820"/>
+            <wp:effectExtent l="0" t="0" r="0" b="0"/>
+            <wp:docPr id="1527542924" name="Picture 3"/>
             <wp:cNvGraphicFramePr>
               <a:graphicFrameLocks xmlns:a="http://schemas.openxmlformats.org/drawingml/2006/main" noChangeAspect="1"/>
             </wp:cNvGraphicFramePr>
@@ -158,7 +158,7 @@
               <a:graphicData uri="http://schemas.openxmlformats.org/drawingml/2006/picture">
                 <pic:pic xmlns:pic="http://schemas.openxmlformats.org/drawingml/2006/picture">
                   <pic:nvPicPr>
-                    <pic:cNvPr id="0" name="Picture 4"/>
+                    <pic:cNvPr id="0" name="Picture 3"/>
                     <pic:cNvPicPr>
                       <a:picLocks noChangeAspect="1" noChangeArrowheads="1"/>
                     </pic:cNvPicPr>
@@ -179,7 +179,7 @@
                   <pic:spPr bwMode="auto">
                     <a:xfrm>
                       <a:off x="0" y="0"/>
-                      <a:ext cx="2186940" cy="3436620"/>
+                      <a:ext cx="4756336" cy="3516653"/>
                     </a:xfrm>
                     <a:prstGeom prst="rect">
                       <a:avLst/>
@@ -589,9 +589,46 @@
     </w:p>
     <w:p>
       <w:pPr>
+        <w:spacing w:after="0"/>
+        <w:rPr>
+          <w:rFonts w:ascii="Oxygen" w:hAnsi="Oxygen"/>
+          <w:b/>
+          <w:bCs/>
+          <w:sz w:val="48"/>
+          <w:szCs w:val="48"/>
+        </w:rPr>
+      </w:pPr>
+    </w:p>
+    <w:p>
+      <w:pPr>
+        <w:spacing w:after="0"/>
+        <w:rPr>
+          <w:rFonts w:ascii="Oxygen" w:hAnsi="Oxygen"/>
+          <w:b/>
+          <w:bCs/>
+          <w:sz w:val="48"/>
+          <w:szCs w:val="48"/>
+        </w:rPr>
+      </w:pPr>
+    </w:p>
+    <w:p>
+      <w:pPr>
+        <w:spacing w:after="0"/>
+        <w:rPr>
+          <w:rFonts w:ascii="Oxygen" w:hAnsi="Oxygen"/>
+          <w:b/>
+          <w:bCs/>
+          <w:sz w:val="48"/>
+          <w:szCs w:val="48"/>
+        </w:rPr>
+      </w:pPr>
+    </w:p>
+    <w:p>
+      <w:pPr>
         <w:pStyle w:val="NoSpacing"/>
       </w:pPr>
       <w:r>
+        <w:lastRenderedPageBreak/>
         <w:t xml:space="preserve">6. After clicking Start Test button, we are not able to give test because after </w:t>
       </w:r>
       <w:r>
@@ -610,16 +647,16 @@
       </w:r>
     </w:p>
     <w:p/>
-    <w:p/>
-    <w:p/>
-    <w:p>
-      <w:r>
-        <w:lastRenderedPageBreak/>
+    <w:p>
+      <w:r>
         <w:t>7.  Anodiam Logo is oscillating in Login Page.</w:t>
       </w:r>
     </w:p>
     <w:p>
       <w:r>
+        <w:rPr>
+          <w:noProof/>
+        </w:rPr>
         <w:drawing>
           <wp:inline distT="0" distB="0" distL="0" distR="0" wp14:anchorId="15A83492" wp14:editId="481DA7E3">
             <wp:extent cx="3931505" cy="1958340"/>
@@ -726,6 +763,9 @@
     </w:p>
     <w:p>
       <w:r>
+        <w:rPr>
+          <w:noProof/>
+        </w:rPr>
         <w:drawing>
           <wp:inline distT="0" distB="0" distL="0" distR="0" wp14:anchorId="0D6F1ABE" wp14:editId="715E626A">
             <wp:extent cx="4175760" cy="2512118"/>
@@ -763,6 +803,70 @@
         </w:drawing>
       </w:r>
     </w:p>
+    <w:p/>
+    <w:p>
+      <w:r>
+        <w:t>10. If an unregistered user clicks on login button, then the user should get an option for registration in the login page. Otherwise, unregistered user has to hit the back button to go to the landing page.</w:t>
+      </w:r>
+    </w:p>
+    <w:p>
+      <w:r>
+        <w:rPr>
+          <w:noProof/>
+        </w:rPr>
+        <w:drawing>
+          <wp:inline distT="0" distB="0" distL="0" distR="0" wp14:anchorId="18BD72C9" wp14:editId="0ED672AF">
+            <wp:extent cx="5059680" cy="2704776"/>
+            <wp:effectExtent l="0" t="0" r="7620" b="635"/>
+            <wp:docPr id="854169877" name="Picture 2"/>
+            <wp:cNvGraphicFramePr>
+              <a:graphicFrameLocks xmlns:a="http://schemas.openxmlformats.org/drawingml/2006/main" noChangeAspect="1"/>
+            </wp:cNvGraphicFramePr>
+            <a:graphic xmlns:a="http://schemas.openxmlformats.org/drawingml/2006/main">
+              <a:graphicData uri="http://schemas.openxmlformats.org/drawingml/2006/picture">
+                <pic:pic xmlns:pic="http://schemas.openxmlformats.org/drawingml/2006/picture">
+                  <pic:nvPicPr>
+                    <pic:cNvPr id="0" name="Picture 2"/>
+                    <pic:cNvPicPr>
+                      <a:picLocks noChangeAspect="1" noChangeArrowheads="1"/>
+                    </pic:cNvPicPr>
+                  </pic:nvPicPr>
+                  <pic:blipFill>
+                    <a:blip r:embed="rId12">
+                      <a:extLst>
+                        <a:ext uri="{28A0092B-C50C-407E-A947-70E740481C1C}">
+                          <a14:useLocalDpi xmlns:a14="http://schemas.microsoft.com/office/drawing/2010/main" val="0"/>
+                        </a:ext>
+                      </a:extLst>
+                    </a:blip>
+                    <a:srcRect/>
+                    <a:stretch>
+                      <a:fillRect/>
+                    </a:stretch>
+                  </pic:blipFill>
+                  <pic:spPr bwMode="auto">
+                    <a:xfrm>
+                      <a:off x="0" y="0"/>
+                      <a:ext cx="5076806" cy="2713931"/>
+                    </a:xfrm>
+                    <a:prstGeom prst="rect">
+                      <a:avLst/>
+                    </a:prstGeom>
+                    <a:noFill/>
+                    <a:ln>
+                      <a:noFill/>
+                    </a:ln>
+                  </pic:spPr>
+                </pic:pic>
+              </a:graphicData>
+            </a:graphic>
+          </wp:inline>
+        </w:drawing>
+      </w:r>
+    </w:p>
+    <w:p/>
+    <w:p/>
+    <w:p/>
     <w:p/>
     <w:sectPr>
       <w:pgSz w:w="11906" w:h="16838"/>

</xml_diff>

<commit_message>
Mock Test is in progress
Mock Test is in progress
</commit_message>
<xml_diff>
--- a/Offline/BusinessManagement/Information/CollegeDoors/MockTest/MockTestURL-Issues/Issues.docx
+++ b/Offline/BusinessManagement/Information/CollegeDoors/MockTest/MockTestURL-Issues/Issues.docx
@@ -435,7 +435,25 @@
           <w:sz w:val="20"/>
           <w:szCs w:val="20"/>
         </w:rPr>
-        <w:t xml:space="preserve"> To enroll for you exam.</w:t>
+        <w:t xml:space="preserve"> To </w:t>
+      </w:r>
+      <w:proofErr w:type="spellStart"/>
+      <w:r>
+        <w:rPr>
+          <w:rFonts w:ascii="Oxygen" w:hAnsi="Oxygen"/>
+          <w:sz w:val="20"/>
+          <w:szCs w:val="20"/>
+        </w:rPr>
+        <w:t>enroll</w:t>
+      </w:r>
+      <w:proofErr w:type="spellEnd"/>
+      <w:r>
+        <w:rPr>
+          <w:rFonts w:ascii="Oxygen" w:hAnsi="Oxygen"/>
+          <w:sz w:val="20"/>
+          <w:szCs w:val="20"/>
+        </w:rPr>
+        <w:t xml:space="preserve"> for you exam.</w:t>
       </w:r>
     </w:p>
     <w:p>
@@ -698,6 +716,9 @@
     <w:p>
       <w:r>
         <w:t>8. Anodiam Logo is overlapping with User Id text box</w:t>
+      </w:r>
+      <w:r>
+        <w:t xml:space="preserve"> in login page.</w:t>
       </w:r>
     </w:p>
     <w:p>
@@ -760,6 +781,9 @@
       <w:r>
         <w:t>9. There is no option for Forget Password &amp; Reset Password</w:t>
       </w:r>
+      <w:r>
+        <w:t xml:space="preserve"> in the login page</w:t>
+      </w:r>
     </w:p>
     <w:p>
       <w:r>
@@ -865,7 +889,307 @@
       </w:r>
     </w:p>
     <w:p/>
+    <w:p>
+      <w:pPr>
+        <w:pStyle w:val="NoSpacing"/>
+      </w:pPr>
+      <w:r>
+        <w:t>11. While doing registration, password strength should be strong.</w:t>
+      </w:r>
+    </w:p>
+    <w:p>
+      <w:pPr>
+        <w:pStyle w:val="NoSpacing"/>
+      </w:pPr>
+      <w:r>
+        <w:t xml:space="preserve">       </w:t>
+      </w:r>
+      <w:r>
+        <w:t xml:space="preserve">The system is allowing user to create password like abc123. </w:t>
+      </w:r>
+    </w:p>
+    <w:p>
+      <w:pPr>
+        <w:pStyle w:val="NoSpacing"/>
+      </w:pPr>
+    </w:p>
+    <w:p>
+      <w:pPr>
+        <w:pStyle w:val="NoSpacing"/>
+      </w:pPr>
+      <w:r>
+        <w:t xml:space="preserve">      </w:t>
+      </w:r>
+      <w:r>
+        <w:t>The system has to follow password policy rule as</w:t>
+      </w:r>
+    </w:p>
+    <w:p>
+      <w:pPr>
+        <w:pStyle w:val="ListParagraph"/>
+        <w:numPr>
+          <w:ilvl w:val="0"/>
+          <w:numId w:val="2"/>
+        </w:numPr>
+      </w:pPr>
+      <w:r>
+        <w:t>Length of password should be minimum 8.</w:t>
+      </w:r>
+    </w:p>
+    <w:p>
+      <w:pPr>
+        <w:pStyle w:val="ListParagraph"/>
+        <w:numPr>
+          <w:ilvl w:val="0"/>
+          <w:numId w:val="2"/>
+        </w:numPr>
+      </w:pPr>
+      <w:r>
+        <w:t>The password should contain at least 1 upper case letter</w:t>
+      </w:r>
+    </w:p>
+    <w:p>
+      <w:pPr>
+        <w:pStyle w:val="ListParagraph"/>
+        <w:numPr>
+          <w:ilvl w:val="0"/>
+          <w:numId w:val="2"/>
+        </w:numPr>
+      </w:pPr>
+      <w:r>
+        <w:t xml:space="preserve">The password should contain at least 1 </w:t>
+      </w:r>
+      <w:r>
+        <w:t>lower case letter</w:t>
+      </w:r>
+    </w:p>
+    <w:p>
+      <w:pPr>
+        <w:pStyle w:val="ListParagraph"/>
+        <w:numPr>
+          <w:ilvl w:val="0"/>
+          <w:numId w:val="2"/>
+        </w:numPr>
+      </w:pPr>
+      <w:r>
+        <w:t xml:space="preserve">The password should contain at least 1 </w:t>
+      </w:r>
+      <w:r>
+        <w:t>special case</w:t>
+      </w:r>
+      <w:r>
+        <w:t xml:space="preserve"> letter</w:t>
+      </w:r>
+    </w:p>
+    <w:p>
+      <w:pPr>
+        <w:pStyle w:val="ListParagraph"/>
+        <w:numPr>
+          <w:ilvl w:val="0"/>
+          <w:numId w:val="2"/>
+        </w:numPr>
+      </w:pPr>
+      <w:r>
+        <w:t xml:space="preserve">The password should contain at least 1 </w:t>
+      </w:r>
+      <w:r>
+        <w:t>numeric</w:t>
+      </w:r>
+      <w:r>
+        <w:t xml:space="preserve"> letter</w:t>
+      </w:r>
+    </w:p>
+    <w:p>
+      <w:r>
+        <w:t xml:space="preserve">12. </w:t>
+      </w:r>
+      <w:r>
+        <w:t xml:space="preserve"> In the dashboard page, the image of student is not required.</w:t>
+      </w:r>
+    </w:p>
+    <w:p>
+      <w:r>
+        <w:rPr>
+          <w:noProof/>
+        </w:rPr>
+        <w:drawing>
+          <wp:inline distT="0" distB="0" distL="0" distR="0" wp14:anchorId="70EC4982" wp14:editId="059E689D">
+            <wp:extent cx="4604657" cy="2057400"/>
+            <wp:effectExtent l="0" t="0" r="5715" b="0"/>
+            <wp:docPr id="1576279964" name="Picture 1"/>
+            <wp:cNvGraphicFramePr>
+              <a:graphicFrameLocks xmlns:a="http://schemas.openxmlformats.org/drawingml/2006/main" noChangeAspect="1"/>
+            </wp:cNvGraphicFramePr>
+            <a:graphic xmlns:a="http://schemas.openxmlformats.org/drawingml/2006/main">
+              <a:graphicData uri="http://schemas.openxmlformats.org/drawingml/2006/picture">
+                <pic:pic xmlns:pic="http://schemas.openxmlformats.org/drawingml/2006/picture">
+                  <pic:nvPicPr>
+                    <pic:cNvPr id="0" name="Picture 1"/>
+                    <pic:cNvPicPr>
+                      <a:picLocks noChangeAspect="1" noChangeArrowheads="1"/>
+                    </pic:cNvPicPr>
+                  </pic:nvPicPr>
+                  <pic:blipFill>
+                    <a:blip r:embed="rId13" cstate="print">
+                      <a:extLst>
+                        <a:ext uri="{28A0092B-C50C-407E-A947-70E740481C1C}">
+                          <a14:useLocalDpi xmlns:a14="http://schemas.microsoft.com/office/drawing/2010/main" val="0"/>
+                        </a:ext>
+                      </a:extLst>
+                    </a:blip>
+                    <a:srcRect/>
+                    <a:stretch>
+                      <a:fillRect/>
+                    </a:stretch>
+                  </pic:blipFill>
+                  <pic:spPr bwMode="auto">
+                    <a:xfrm>
+                      <a:off x="0" y="0"/>
+                      <a:ext cx="4611938" cy="2060653"/>
+                    </a:xfrm>
+                    <a:prstGeom prst="rect">
+                      <a:avLst/>
+                    </a:prstGeom>
+                    <a:noFill/>
+                    <a:ln>
+                      <a:noFill/>
+                    </a:ln>
+                  </pic:spPr>
+                </pic:pic>
+              </a:graphicData>
+            </a:graphic>
+          </wp:inline>
+        </w:drawing>
+      </w:r>
+    </w:p>
     <w:p/>
+    <w:p/>
+    <w:p/>
+    <w:p>
+      <w:pPr>
+        <w:pStyle w:val="NoSpacing"/>
+      </w:pPr>
+      <w:r>
+        <w:lastRenderedPageBreak/>
+        <w:t>13. We need an admin user. As per our communication admin user credential should be</w:t>
+      </w:r>
+    </w:p>
+    <w:p>
+      <w:pPr>
+        <w:pStyle w:val="NoSpacing"/>
+        <w:ind w:firstLine="720"/>
+      </w:pPr>
+      <w:r>
+        <w:t>User id: anodiam</w:t>
+      </w:r>
+    </w:p>
+    <w:p>
+      <w:pPr>
+        <w:pStyle w:val="NoSpacing"/>
+        <w:ind w:firstLine="720"/>
+      </w:pPr>
+      <w:r>
+        <w:t>Password: anodiam.</w:t>
+      </w:r>
+    </w:p>
+    <w:p>
+      <w:pPr>
+        <w:pStyle w:val="NoSpacing"/>
+        <w:ind w:firstLine="720"/>
+      </w:pPr>
+    </w:p>
+    <w:p>
+      <w:pPr>
+        <w:pStyle w:val="NoSpacing"/>
+        <w:ind w:firstLine="720"/>
+      </w:pPr>
+      <w:r>
+        <w:t>On hitting the login button, system is failed to do login.</w:t>
+      </w:r>
+    </w:p>
+    <w:p>
+      <w:pPr>
+        <w:pStyle w:val="NoSpacing"/>
+        <w:ind w:firstLine="720"/>
+      </w:pPr>
+    </w:p>
+    <w:p>
+      <w:pPr>
+        <w:pStyle w:val="NoSpacing"/>
+        <w:ind w:firstLine="720"/>
+      </w:pPr>
+      <w:r>
+        <w:rPr>
+          <w:noProof/>
+        </w:rPr>
+        <w:drawing>
+          <wp:inline distT="0" distB="0" distL="0" distR="0" wp14:anchorId="41029DD9" wp14:editId="498A4EA1">
+            <wp:extent cx="3726180" cy="2024173"/>
+            <wp:effectExtent l="0" t="0" r="7620" b="0"/>
+            <wp:docPr id="741894545" name="Picture 2"/>
+            <wp:cNvGraphicFramePr>
+              <a:graphicFrameLocks xmlns:a="http://schemas.openxmlformats.org/drawingml/2006/main" noChangeAspect="1"/>
+            </wp:cNvGraphicFramePr>
+            <a:graphic xmlns:a="http://schemas.openxmlformats.org/drawingml/2006/main">
+              <a:graphicData uri="http://schemas.openxmlformats.org/drawingml/2006/picture">
+                <pic:pic xmlns:pic="http://schemas.openxmlformats.org/drawingml/2006/picture">
+                  <pic:nvPicPr>
+                    <pic:cNvPr id="0" name="Picture 2"/>
+                    <pic:cNvPicPr>
+                      <a:picLocks noChangeAspect="1" noChangeArrowheads="1"/>
+                    </pic:cNvPicPr>
+                  </pic:nvPicPr>
+                  <pic:blipFill>
+                    <a:blip r:embed="rId14">
+                      <a:extLst>
+                        <a:ext uri="{28A0092B-C50C-407E-A947-70E740481C1C}">
+                          <a14:useLocalDpi xmlns:a14="http://schemas.microsoft.com/office/drawing/2010/main" val="0"/>
+                        </a:ext>
+                      </a:extLst>
+                    </a:blip>
+                    <a:srcRect/>
+                    <a:stretch>
+                      <a:fillRect/>
+                    </a:stretch>
+                  </pic:blipFill>
+                  <pic:spPr bwMode="auto">
+                    <a:xfrm>
+                      <a:off x="0" y="0"/>
+                      <a:ext cx="3737104" cy="2030107"/>
+                    </a:xfrm>
+                    <a:prstGeom prst="rect">
+                      <a:avLst/>
+                    </a:prstGeom>
+                    <a:noFill/>
+                    <a:ln>
+                      <a:noFill/>
+                    </a:ln>
+                  </pic:spPr>
+                </pic:pic>
+              </a:graphicData>
+            </a:graphic>
+          </wp:inline>
+        </w:drawing>
+      </w:r>
+    </w:p>
+    <w:p>
+      <w:pPr>
+        <w:pStyle w:val="NoSpacing"/>
+        <w:ind w:firstLine="720"/>
+      </w:pPr>
+    </w:p>
+    <w:p>
+      <w:pPr>
+        <w:pStyle w:val="NoSpacing"/>
+        <w:ind w:firstLine="720"/>
+      </w:pPr>
+    </w:p>
+    <w:p/>
+    <w:p>
+      <w:pPr>
+        <w:pStyle w:val="ListParagraph"/>
+      </w:pPr>
+    </w:p>
     <w:p/>
     <w:p/>
     <w:sectPr>
@@ -881,12 +1205,12 @@
 <file path=word/numbering.xml><?xml version="1.0" encoding="utf-8"?>
 <w:numbering xmlns:wpc="http://schemas.microsoft.com/office/word/2010/wordprocessingCanvas" xmlns:cx="http://schemas.microsoft.com/office/drawing/2014/chartex" xmlns:cx1="http://schemas.microsoft.com/office/drawing/2015/9/8/chartex" xmlns:cx2="http://schemas.microsoft.com/office/drawing/2015/10/21/chartex" xmlns:cx3="http://schemas.microsoft.com/office/drawing/2016/5/9/chartex" xmlns:cx4="http://schemas.microsoft.com/office/drawing/2016/5/10/chartex" xmlns:cx5="http://schemas.microsoft.com/office/drawing/2016/5/11/chartex" xmlns:cx6="http://schemas.microsoft.com/office/drawing/2016/5/12/chartex" xmlns:cx7="http://schemas.microsoft.com/office/drawing/2016/5/13/chartex" xmlns:cx8="http://schemas.microsoft.com/office/drawing/2016/5/14/chartex" xmlns:mc="http://schemas.openxmlformats.org/markup-compatibility/2006" xmlns:aink="http://schemas.microsoft.com/office/drawing/2016/ink" xmlns:am3d="http://schemas.microsoft.com/office/drawing/2017/model3d" xmlns:o="urn:schemas-microsoft-com:office:office" xmlns:oel="http://schemas.microsoft.com/office/2019/extlst" xmlns:r="http://schemas.openxmlformats.org/officeDocument/2006/relationships" xmlns:m="http://schemas.openxmlformats.org/officeDocument/2006/math" xmlns:v="urn:schemas-microsoft-com:vml" xmlns:wp14="http://schemas.microsoft.com/office/word/2010/wordprocessingDrawing" xmlns:wp="http://schemas.openxmlformats.org/drawingml/2006/wordprocessingDrawing" xmlns:w10="urn:schemas-microsoft-com:office:word" xmlns:w="http://schemas.openxmlformats.org/wordprocessingml/2006/main" xmlns:w14="http://schemas.microsoft.com/office/word/2010/wordml" xmlns:w15="http://schemas.microsoft.com/office/word/2012/wordml" xmlns:w16cex="http://schemas.microsoft.com/office/word/2018/wordml/cex" xmlns:w16cid="http://schemas.microsoft.com/office/word/2016/wordml/cid" xmlns:w16="http://schemas.microsoft.com/office/word/2018/wordml" xmlns:w16sdtdh="http://schemas.microsoft.com/office/word/2020/wordml/sdtdatahash" xmlns:w16se="http://schemas.microsoft.com/office/word/2015/wordml/symex" xmlns:wpg="http://schemas.microsoft.com/office/word/2010/wordprocessingGroup" xmlns:wpi="http://schemas.microsoft.com/office/word/2010/wordprocessingInk" xmlns:wne="http://schemas.microsoft.com/office/word/2006/wordml" xmlns:wps="http://schemas.microsoft.com/office/word/2010/wordprocessingShape" mc:Ignorable="w14 w15 w16se w16cid w16 w16cex w16sdtdh wp14">
   <w:abstractNum w:abstractNumId="0" w15:restartNumberingAfterBreak="0">
-    <w:nsid w:val="7C0B7F7B"/>
+    <w:nsid w:val="0DB87FA5"/>
     <w:multiLevelType w:val="hybridMultilevel"/>
-    <w:tmpl w:val="6318E834"/>
-    <w:lvl w:ilvl="0" w:tplc="40090011">
+    <w:tmpl w:val="306ADC86"/>
+    <w:lvl w:ilvl="0" w:tplc="40090017">
       <w:start w:val="1"/>
-      <w:numFmt w:val="decimal"/>
+      <w:numFmt w:val="lowerLetter"/>
       <w:lvlText w:val="%1)"/>
       <w:lvlJc w:val="left"/>
       <w:pPr>
@@ -969,7 +1293,99 @@
       </w:pPr>
     </w:lvl>
   </w:abstractNum>
+  <w:abstractNum w:abstractNumId="1" w15:restartNumberingAfterBreak="0">
+    <w:nsid w:val="7C0B7F7B"/>
+    <w:multiLevelType w:val="hybridMultilevel"/>
+    <w:tmpl w:val="6318E834"/>
+    <w:lvl w:ilvl="0" w:tplc="40090011">
+      <w:start w:val="1"/>
+      <w:numFmt w:val="decimal"/>
+      <w:lvlText w:val="%1)"/>
+      <w:lvlJc w:val="left"/>
+      <w:pPr>
+        <w:ind w:left="720" w:hanging="360"/>
+      </w:pPr>
+      <w:rPr>
+        <w:rFonts w:hint="default"/>
+      </w:rPr>
+    </w:lvl>
+    <w:lvl w:ilvl="1" w:tplc="40090019" w:tentative="1">
+      <w:start w:val="1"/>
+      <w:numFmt w:val="lowerLetter"/>
+      <w:lvlText w:val="%2."/>
+      <w:lvlJc w:val="left"/>
+      <w:pPr>
+        <w:ind w:left="1440" w:hanging="360"/>
+      </w:pPr>
+    </w:lvl>
+    <w:lvl w:ilvl="2" w:tplc="4009001B" w:tentative="1">
+      <w:start w:val="1"/>
+      <w:numFmt w:val="lowerRoman"/>
+      <w:lvlText w:val="%3."/>
+      <w:lvlJc w:val="right"/>
+      <w:pPr>
+        <w:ind w:left="2160" w:hanging="180"/>
+      </w:pPr>
+    </w:lvl>
+    <w:lvl w:ilvl="3" w:tplc="4009000F" w:tentative="1">
+      <w:start w:val="1"/>
+      <w:numFmt w:val="decimal"/>
+      <w:lvlText w:val="%4."/>
+      <w:lvlJc w:val="left"/>
+      <w:pPr>
+        <w:ind w:left="2880" w:hanging="360"/>
+      </w:pPr>
+    </w:lvl>
+    <w:lvl w:ilvl="4" w:tplc="40090019" w:tentative="1">
+      <w:start w:val="1"/>
+      <w:numFmt w:val="lowerLetter"/>
+      <w:lvlText w:val="%5."/>
+      <w:lvlJc w:val="left"/>
+      <w:pPr>
+        <w:ind w:left="3600" w:hanging="360"/>
+      </w:pPr>
+    </w:lvl>
+    <w:lvl w:ilvl="5" w:tplc="4009001B" w:tentative="1">
+      <w:start w:val="1"/>
+      <w:numFmt w:val="lowerRoman"/>
+      <w:lvlText w:val="%6."/>
+      <w:lvlJc w:val="right"/>
+      <w:pPr>
+        <w:ind w:left="4320" w:hanging="180"/>
+      </w:pPr>
+    </w:lvl>
+    <w:lvl w:ilvl="6" w:tplc="4009000F" w:tentative="1">
+      <w:start w:val="1"/>
+      <w:numFmt w:val="decimal"/>
+      <w:lvlText w:val="%7."/>
+      <w:lvlJc w:val="left"/>
+      <w:pPr>
+        <w:ind w:left="5040" w:hanging="360"/>
+      </w:pPr>
+    </w:lvl>
+    <w:lvl w:ilvl="7" w:tplc="40090019" w:tentative="1">
+      <w:start w:val="1"/>
+      <w:numFmt w:val="lowerLetter"/>
+      <w:lvlText w:val="%8."/>
+      <w:lvlJc w:val="left"/>
+      <w:pPr>
+        <w:ind w:left="5760" w:hanging="360"/>
+      </w:pPr>
+    </w:lvl>
+    <w:lvl w:ilvl="8" w:tplc="4009001B" w:tentative="1">
+      <w:start w:val="1"/>
+      <w:numFmt w:val="lowerRoman"/>
+      <w:lvlText w:val="%9."/>
+      <w:lvlJc w:val="right"/>
+      <w:pPr>
+        <w:ind w:left="6480" w:hanging="180"/>
+      </w:pPr>
+    </w:lvl>
+  </w:abstractNum>
   <w:num w:numId="1" w16cid:durableId="193427248">
+    <w:abstractNumId w:val="1"/>
+  </w:num>
+  <w:num w:numId="2" w16cid:durableId="1979333652">
     <w:abstractNumId w:val="0"/>
   </w:num>
 </w:numbering>

</xml_diff>

<commit_message>
Raising of Mock Test defect is in progress
Raising of Mock Test defect is in progress
</commit_message>
<xml_diff>
--- a/Offline/BusinessManagement/Information/CollegeDoors/MockTest/MockTestURL-Issues/Issues.docx
+++ b/Offline/BusinessManagement/Information/CollegeDoors/MockTest/MockTestURL-Issues/Issues.docx
@@ -435,25 +435,7 @@
           <w:sz w:val="20"/>
           <w:szCs w:val="20"/>
         </w:rPr>
-        <w:t xml:space="preserve"> To </w:t>
-      </w:r>
-      <w:proofErr w:type="spellStart"/>
-      <w:r>
-        <w:rPr>
-          <w:rFonts w:ascii="Oxygen" w:hAnsi="Oxygen"/>
-          <w:sz w:val="20"/>
-          <w:szCs w:val="20"/>
-        </w:rPr>
-        <w:t>enroll</w:t>
-      </w:r>
-      <w:proofErr w:type="spellEnd"/>
-      <w:r>
-        <w:rPr>
-          <w:rFonts w:ascii="Oxygen" w:hAnsi="Oxygen"/>
-          <w:sz w:val="20"/>
-          <w:szCs w:val="20"/>
-        </w:rPr>
-        <w:t xml:space="preserve"> for you exam.</w:t>
+        <w:t xml:space="preserve"> To enroll for you exam.</w:t>
       </w:r>
     </w:p>
     <w:p>
@@ -957,10 +939,7 @@
         </w:numPr>
       </w:pPr>
       <w:r>
-        <w:t xml:space="preserve">The password should contain at least 1 </w:t>
-      </w:r>
-      <w:r>
-        <w:t>lower case letter</w:t>
+        <w:t>The password should contain at least 1 lower case letter</w:t>
       </w:r>
     </w:p>
     <w:p>
@@ -972,13 +951,7 @@
         </w:numPr>
       </w:pPr>
       <w:r>
-        <w:t xml:space="preserve">The password should contain at least 1 </w:t>
-      </w:r>
-      <w:r>
-        <w:t>special case</w:t>
-      </w:r>
-      <w:r>
-        <w:t xml:space="preserve"> letter</w:t>
+        <w:t>The password should contain at least 1 special case letter</w:t>
       </w:r>
     </w:p>
     <w:p>
@@ -990,13 +963,7 @@
         </w:numPr>
       </w:pPr>
       <w:r>
-        <w:t xml:space="preserve">The password should contain at least 1 </w:t>
-      </w:r>
-      <w:r>
-        <w:t>numeric</w:t>
-      </w:r>
-      <w:r>
-        <w:t xml:space="preserve"> letter</w:t>
+        <w:t>The password should contain at least 1 numeric letter</w:t>
       </w:r>
     </w:p>
     <w:p>
@@ -1181,7 +1148,96 @@
     <w:p>
       <w:pPr>
         <w:pStyle w:val="NoSpacing"/>
-        <w:ind w:firstLine="720"/>
+      </w:pPr>
+    </w:p>
+    <w:p>
+      <w:pPr>
+        <w:pStyle w:val="NoSpacing"/>
+      </w:pPr>
+      <w:r>
+        <w:t xml:space="preserve">14. The password is showing an information “Use passwords saved in your Google Account” in login and registration page. </w:t>
+      </w:r>
+    </w:p>
+    <w:p>
+      <w:pPr>
+        <w:pStyle w:val="NoSpacing"/>
+      </w:pPr>
+      <w:r>
+        <w:t>Both Registered and Unregistered user are able to login with password which is not saved in Google Account.</w:t>
+      </w:r>
+      <w:r>
+        <w:t xml:space="preserve"> Either this message has to be removed or system has to allow only the saved password in Google Account.</w:t>
+      </w:r>
+      <w:r>
+        <w:t xml:space="preserve"> </w:t>
+      </w:r>
+    </w:p>
+    <w:p>
+      <w:pPr>
+        <w:pStyle w:val="NoSpacing"/>
+      </w:pPr>
+    </w:p>
+    <w:p>
+      <w:pPr>
+        <w:pStyle w:val="NoSpacing"/>
+      </w:pPr>
+      <w:r>
+        <w:rPr>
+          <w:noProof/>
+        </w:rPr>
+        <w:drawing>
+          <wp:inline distT="0" distB="0" distL="0" distR="0" wp14:anchorId="3AEAB933" wp14:editId="21F4BCF7">
+            <wp:extent cx="5722620" cy="3063240"/>
+            <wp:effectExtent l="0" t="0" r="0" b="3810"/>
+            <wp:docPr id="2046277499" name="Picture 1"/>
+            <wp:cNvGraphicFramePr>
+              <a:graphicFrameLocks xmlns:a="http://schemas.openxmlformats.org/drawingml/2006/main" noChangeAspect="1"/>
+            </wp:cNvGraphicFramePr>
+            <a:graphic xmlns:a="http://schemas.openxmlformats.org/drawingml/2006/main">
+              <a:graphicData uri="http://schemas.openxmlformats.org/drawingml/2006/picture">
+                <pic:pic xmlns:pic="http://schemas.openxmlformats.org/drawingml/2006/picture">
+                  <pic:nvPicPr>
+                    <pic:cNvPr id="0" name="Picture 1"/>
+                    <pic:cNvPicPr>
+                      <a:picLocks noChangeAspect="1" noChangeArrowheads="1"/>
+                    </pic:cNvPicPr>
+                  </pic:nvPicPr>
+                  <pic:blipFill>
+                    <a:blip r:embed="rId15">
+                      <a:extLst>
+                        <a:ext uri="{28A0092B-C50C-407E-A947-70E740481C1C}">
+                          <a14:useLocalDpi xmlns:a14="http://schemas.microsoft.com/office/drawing/2010/main" val="0"/>
+                        </a:ext>
+                      </a:extLst>
+                    </a:blip>
+                    <a:srcRect/>
+                    <a:stretch>
+                      <a:fillRect/>
+                    </a:stretch>
+                  </pic:blipFill>
+                  <pic:spPr bwMode="auto">
+                    <a:xfrm>
+                      <a:off x="0" y="0"/>
+                      <a:ext cx="5722620" cy="3063240"/>
+                    </a:xfrm>
+                    <a:prstGeom prst="rect">
+                      <a:avLst/>
+                    </a:prstGeom>
+                    <a:noFill/>
+                    <a:ln>
+                      <a:noFill/>
+                    </a:ln>
+                  </pic:spPr>
+                </pic:pic>
+              </a:graphicData>
+            </a:graphic>
+          </wp:inline>
+        </w:drawing>
+      </w:r>
+    </w:p>
+    <w:p>
+      <w:pPr>
+        <w:pStyle w:val="NoSpacing"/>
       </w:pPr>
     </w:p>
     <w:p/>

</xml_diff>

<commit_message>
21 defect Issues got checked in
21 defect Issues got checked in
</commit_message>
<xml_diff>
--- a/Offline/BusinessManagement/Information/CollegeDoors/MockTest/MockTestURL-Issues/Issues.docx
+++ b/Offline/BusinessManagement/Information/CollegeDoors/MockTest/MockTestURL-Issues/Issues.docx
@@ -518,7 +518,25 @@
           <w:sz w:val="20"/>
           <w:szCs w:val="20"/>
         </w:rPr>
-        <w:t xml:space="preserve"> To enroll for you exam.</w:t>
+        <w:t xml:space="preserve"> To </w:t>
+      </w:r>
+      <w:proofErr w:type="spellStart"/>
+      <w:r>
+        <w:rPr>
+          <w:rFonts w:ascii="Oxygen" w:hAnsi="Oxygen"/>
+          <w:sz w:val="20"/>
+          <w:szCs w:val="20"/>
+        </w:rPr>
+        <w:t>enroll</w:t>
+      </w:r>
+      <w:proofErr w:type="spellEnd"/>
+      <w:r>
+        <w:rPr>
+          <w:rFonts w:ascii="Oxygen" w:hAnsi="Oxygen"/>
+          <w:sz w:val="20"/>
+          <w:szCs w:val="20"/>
+        </w:rPr>
+        <w:t xml:space="preserve"> for you exam.</w:t>
       </w:r>
     </w:p>
     <w:p>
@@ -1510,6 +1528,224 @@
         </w:drawing>
       </w:r>
     </w:p>
+    <w:p/>
+    <w:p>
+      <w:r>
+        <w:t xml:space="preserve">18. </w:t>
+      </w:r>
+      <w:r>
+        <w:t>Click on “Start test” and “continue test” buttons don’t work</w:t>
+      </w:r>
+    </w:p>
+    <w:p>
+      <w:r>
+        <w:rPr>
+          <w:noProof/>
+          <w:lang w:eastAsia="en-AU"/>
+        </w:rPr>
+        <w:drawing>
+          <wp:inline distT="0" distB="0" distL="0" distR="0" wp14:anchorId="2ACC8734" wp14:editId="036B9F79">
+            <wp:extent cx="5731510" cy="3222625"/>
+            <wp:effectExtent l="0" t="0" r="2540" b="0"/>
+            <wp:docPr id="7" name="Picture 7"/>
+            <wp:cNvGraphicFramePr>
+              <a:graphicFrameLocks xmlns:a="http://schemas.openxmlformats.org/drawingml/2006/main" noChangeAspect="1"/>
+            </wp:cNvGraphicFramePr>
+            <a:graphic xmlns:a="http://schemas.openxmlformats.org/drawingml/2006/main">
+              <a:graphicData uri="http://schemas.openxmlformats.org/drawingml/2006/picture">
+                <pic:pic xmlns:pic="http://schemas.openxmlformats.org/drawingml/2006/picture">
+                  <pic:nvPicPr>
+                    <pic:cNvPr id="1" name=""/>
+                    <pic:cNvPicPr/>
+                  </pic:nvPicPr>
+                  <pic:blipFill>
+                    <a:blip r:embed="rId21"/>
+                    <a:stretch>
+                      <a:fillRect/>
+                    </a:stretch>
+                  </pic:blipFill>
+                  <pic:spPr>
+                    <a:xfrm>
+                      <a:off x="0" y="0"/>
+                      <a:ext cx="5731510" cy="3222625"/>
+                    </a:xfrm>
+                    <a:prstGeom prst="rect">
+                      <a:avLst/>
+                    </a:prstGeom>
+                  </pic:spPr>
+                </pic:pic>
+              </a:graphicData>
+            </a:graphic>
+          </wp:inline>
+        </w:drawing>
+      </w:r>
+    </w:p>
+    <w:p/>
+    <w:p>
+      <w:r>
+        <w:t xml:space="preserve">19. </w:t>
+      </w:r>
+      <w:r>
+        <w:t>“Report error” button used. Who will see the comment and how to take action</w:t>
+      </w:r>
+    </w:p>
+    <w:p>
+      <w:r>
+        <w:rPr>
+          <w:noProof/>
+          <w:lang w:eastAsia="en-AU"/>
+        </w:rPr>
+        <w:drawing>
+          <wp:inline distT="0" distB="0" distL="0" distR="0" wp14:anchorId="0C53816C" wp14:editId="0860424B">
+            <wp:extent cx="5013960" cy="2706405"/>
+            <wp:effectExtent l="0" t="0" r="0" b="0"/>
+            <wp:docPr id="8" name="Picture 8"/>
+            <wp:cNvGraphicFramePr>
+              <a:graphicFrameLocks xmlns:a="http://schemas.openxmlformats.org/drawingml/2006/main" noChangeAspect="1"/>
+            </wp:cNvGraphicFramePr>
+            <a:graphic xmlns:a="http://schemas.openxmlformats.org/drawingml/2006/main">
+              <a:graphicData uri="http://schemas.openxmlformats.org/drawingml/2006/picture">
+                <pic:pic xmlns:pic="http://schemas.openxmlformats.org/drawingml/2006/picture">
+                  <pic:nvPicPr>
+                    <pic:cNvPr id="1" name=""/>
+                    <pic:cNvPicPr/>
+                  </pic:nvPicPr>
+                  <pic:blipFill>
+                    <a:blip r:embed="rId22"/>
+                    <a:stretch>
+                      <a:fillRect/>
+                    </a:stretch>
+                  </pic:blipFill>
+                  <pic:spPr>
+                    <a:xfrm>
+                      <a:off x="0" y="0"/>
+                      <a:ext cx="5022592" cy="2711064"/>
+                    </a:xfrm>
+                    <a:prstGeom prst="rect">
+                      <a:avLst/>
+                    </a:prstGeom>
+                  </pic:spPr>
+                </pic:pic>
+              </a:graphicData>
+            </a:graphic>
+          </wp:inline>
+        </w:drawing>
+      </w:r>
+    </w:p>
+    <w:p>
+      <w:r>
+        <w:lastRenderedPageBreak/>
+        <w:t xml:space="preserve">20. </w:t>
+      </w:r>
+      <w:r>
+        <w:t>This page doesn’t have any correspondence</w:t>
+      </w:r>
+      <w:r>
+        <w:t>. Once we got this page and now it is not coming.</w:t>
+      </w:r>
+    </w:p>
+    <w:p>
+      <w:r>
+        <w:rPr>
+          <w:noProof/>
+          <w:lang w:eastAsia="en-AU"/>
+        </w:rPr>
+        <w:drawing>
+          <wp:inline distT="0" distB="0" distL="0" distR="0" wp14:anchorId="4620EB57" wp14:editId="77F14D02">
+            <wp:extent cx="5731510" cy="3222625"/>
+            <wp:effectExtent l="0" t="0" r="2540" b="0"/>
+            <wp:docPr id="12" name="Picture 12"/>
+            <wp:cNvGraphicFramePr>
+              <a:graphicFrameLocks xmlns:a="http://schemas.openxmlformats.org/drawingml/2006/main" noChangeAspect="1"/>
+            </wp:cNvGraphicFramePr>
+            <a:graphic xmlns:a="http://schemas.openxmlformats.org/drawingml/2006/main">
+              <a:graphicData uri="http://schemas.openxmlformats.org/drawingml/2006/picture">
+                <pic:pic xmlns:pic="http://schemas.openxmlformats.org/drawingml/2006/picture">
+                  <pic:nvPicPr>
+                    <pic:cNvPr id="1" name=""/>
+                    <pic:cNvPicPr/>
+                  </pic:nvPicPr>
+                  <pic:blipFill>
+                    <a:blip r:embed="rId23"/>
+                    <a:stretch>
+                      <a:fillRect/>
+                    </a:stretch>
+                  </pic:blipFill>
+                  <pic:spPr>
+                    <a:xfrm>
+                      <a:off x="0" y="0"/>
+                      <a:ext cx="5731510" cy="3222625"/>
+                    </a:xfrm>
+                    <a:prstGeom prst="rect">
+                      <a:avLst/>
+                    </a:prstGeom>
+                  </pic:spPr>
+                </pic:pic>
+              </a:graphicData>
+            </a:graphic>
+          </wp:inline>
+        </w:drawing>
+      </w:r>
+    </w:p>
+    <w:p/>
+    <w:p>
+      <w:r>
+        <w:t>21.</w:t>
+      </w:r>
+      <w:r>
+        <w:t xml:space="preserve"> </w:t>
+      </w:r>
+      <w:r>
+        <w:t>Who will receive the report and how to take action.</w:t>
+      </w:r>
+    </w:p>
+    <w:p>
+      <w:r>
+        <w:rPr>
+          <w:noProof/>
+          <w:lang w:eastAsia="en-AU"/>
+        </w:rPr>
+        <w:drawing>
+          <wp:inline distT="0" distB="0" distL="0" distR="0" wp14:anchorId="4400BA08" wp14:editId="6AEDA99C">
+            <wp:extent cx="5731510" cy="3222625"/>
+            <wp:effectExtent l="0" t="0" r="2540" b="0"/>
+            <wp:docPr id="1" name="Picture 1"/>
+            <wp:cNvGraphicFramePr>
+              <a:graphicFrameLocks xmlns:a="http://schemas.openxmlformats.org/drawingml/2006/main" noChangeAspect="1"/>
+            </wp:cNvGraphicFramePr>
+            <a:graphic xmlns:a="http://schemas.openxmlformats.org/drawingml/2006/main">
+              <a:graphicData uri="http://schemas.openxmlformats.org/drawingml/2006/picture">
+                <pic:pic xmlns:pic="http://schemas.openxmlformats.org/drawingml/2006/picture">
+                  <pic:nvPicPr>
+                    <pic:cNvPr id="1" name=""/>
+                    <pic:cNvPicPr/>
+                  </pic:nvPicPr>
+                  <pic:blipFill>
+                    <a:blip r:embed="rId24"/>
+                    <a:stretch>
+                      <a:fillRect/>
+                    </a:stretch>
+                  </pic:blipFill>
+                  <pic:spPr>
+                    <a:xfrm>
+                      <a:off x="0" y="0"/>
+                      <a:ext cx="5731510" cy="3222625"/>
+                    </a:xfrm>
+                    <a:prstGeom prst="rect">
+                      <a:avLst/>
+                    </a:prstGeom>
+                  </pic:spPr>
+                </pic:pic>
+              </a:graphicData>
+            </a:graphic>
+          </wp:inline>
+        </w:drawing>
+      </w:r>
+      <w:r>
+        <w:t xml:space="preserve"> </w:t>
+      </w:r>
+    </w:p>
+    <w:p/>
     <w:sectPr>
       <w:pgSz w:w="11906" w:h="16838"/>
       <w:pgMar w:top="720" w:right="720" w:bottom="720" w:left="720" w:header="708" w:footer="708" w:gutter="0"/>

</xml_diff>